<commit_message>
make largeobject only be copied once, prototype
</commit_message>
<xml_diff>
--- a/note.docx
+++ b/note.docx
@@ -183,23 +183,7 @@
     </w:p>
     <w:p>
       <w:r>
-        <w:t xml:space="preserve">You must be wondering that in Prototype Factory we show above, we are creating instances in the copy constructor. Isn't that expensive. Yes, it is. But just think about HTTP request, its header consist version, encoding type, content type, server-type, etc. Initially, you need a find out these parameters using respective function calls. But once you got these, these are not going to change until connection closed. </w:t>
-      </w:r>
-      <w:proofErr w:type="gramStart"/>
-      <w:r>
-        <w:t>So</w:t>
-      </w:r>
-      <w:proofErr w:type="gramEnd"/>
-      <w:r>
-        <w:t xml:space="preserve"> there is no point in doing function calls to extract these </w:t>
-      </w:r>
-      <w:proofErr w:type="spellStart"/>
-      <w:r>
-        <w:t>params</w:t>
-      </w:r>
-      <w:proofErr w:type="spellEnd"/>
-      <w:r>
-        <w:t xml:space="preserve"> over &amp; over. What cost us here is not parameters but their functions to extract value.</w:t>
+        <w:t>You must be wondering that in Prototype Factory we show above, we are creating instances in the copy constructor. Isn't that expensive. Yes, it is. But just think about HTTP request, its header consist version, encoding type, content type, server-type, etc. Initially, you need a find out these parameters using respective function calls. But once you got these, these are not going to change until connection closed. So there is no point in doing function calls to extract these params over &amp; over. What cost us here is not parameters but their functions to extract value.</w:t>
       </w:r>
     </w:p>
     <w:p/>
@@ -215,46 +199,88 @@
           <w:b/>
         </w:rPr>
         <w:t>Concept-Model Idiom</w:t>
+      </w:r>
+    </w:p>
+    <w:p>
+      <w:r>
+        <w:t>we treat our own code the same as library code. This makes task truely generic. No matter where the object code from, it just work. That class doesn’t need to know about the interface, or heap allocation, or even polymorphism. It just need to satify the task concept.</w:t>
+      </w:r>
+    </w:p>
+    <w:p/>
+    <w:p>
+      <w:pPr>
+        <w:rPr>
+          <w:b/>
+        </w:rPr>
+      </w:pPr>
+      <w:r>
+        <w:rPr>
+          <w:b/>
+        </w:rPr>
+        <w:t>Adapter Pattern</w:t>
+      </w:r>
+    </w:p>
+    <w:p>
+      <w:pPr>
+        <w:rPr>
+          <w:rFonts w:hint="eastAsia"/>
+        </w:rPr>
+      </w:pPr>
+      <w:r>
+        <w:rPr>
+          <w:noProof/>
+        </w:rPr>
+        <w:drawing>
+          <wp:inline distT="0" distB="0" distL="0" distR="0" wp14:anchorId="5A7AED4D" wp14:editId="1C6511C9">
+            <wp:extent cx="4331986" cy="2360847"/>
+            <wp:effectExtent l="0" t="0" r="0" b="1905"/>
+            <wp:docPr id="3" name="Picture 3"/>
+            <wp:cNvGraphicFramePr>
+              <a:graphicFrameLocks xmlns:a="http://schemas.openxmlformats.org/drawingml/2006/main" noChangeAspect="1"/>
+            </wp:cNvGraphicFramePr>
+            <a:graphic xmlns:a="http://schemas.openxmlformats.org/drawingml/2006/main">
+              <a:graphicData uri="http://schemas.openxmlformats.org/drawingml/2006/picture">
+                <pic:pic xmlns:pic="http://schemas.openxmlformats.org/drawingml/2006/picture">
+                  <pic:nvPicPr>
+                    <pic:cNvPr id="3" name="screenshot.png"/>
+                    <pic:cNvPicPr/>
+                  </pic:nvPicPr>
+                  <pic:blipFill rotWithShape="1">
+                    <a:blip r:embed="rId5" cstate="print">
+                      <a:extLst>
+                        <a:ext uri="{28A0092B-C50C-407E-A947-70E740481C1C}">
+                          <a14:useLocalDpi xmlns:a14="http://schemas.microsoft.com/office/drawing/2010/main" val="0"/>
+                        </a:ext>
+                      </a:extLst>
+                    </a:blip>
+                    <a:srcRect l="13494" t="19853" r="13619" b="18232"/>
+                    <a:stretch/>
+                  </pic:blipFill>
+                  <pic:spPr bwMode="auto">
+                    <a:xfrm>
+                      <a:off x="0" y="0"/>
+                      <a:ext cx="4332130" cy="2360926"/>
+                    </a:xfrm>
+                    <a:prstGeom prst="rect">
+                      <a:avLst/>
+                    </a:prstGeom>
+                    <a:ln>
+                      <a:noFill/>
+                    </a:ln>
+                    <a:extLst>
+                      <a:ext uri="{53640926-AAD7-44D8-BBD7-CCE9431645EC}">
+                        <a14:shadowObscured xmlns:a14="http://schemas.microsoft.com/office/drawing/2010/main"/>
+                      </a:ext>
+                    </a:extLst>
+                  </pic:spPr>
+                </pic:pic>
+              </a:graphicData>
+            </a:graphic>
+          </wp:inline>
+        </w:drawing>
       </w:r>
       <w:bookmarkStart w:id="0" w:name="_GoBack"/>
       <w:bookmarkEnd w:id="0"/>
-    </w:p>
-    <w:p>
-      <w:r>
-        <w:t xml:space="preserve">we treat our own code the same as library code. This makes task </w:t>
-      </w:r>
-      <w:proofErr w:type="spellStart"/>
-      <w:r>
-        <w:t>truely</w:t>
-      </w:r>
-      <w:proofErr w:type="spellEnd"/>
-      <w:r>
-        <w:t xml:space="preserve"> generic. No matter where the object code from, it just </w:t>
-      </w:r>
-      <w:proofErr w:type="gramStart"/>
-      <w:r>
-        <w:t>work</w:t>
-      </w:r>
-      <w:proofErr w:type="gramEnd"/>
-      <w:r>
-        <w:t xml:space="preserve">. That class doesn’t need to know about the interface, or heap allocation, or even polymorphism. It just </w:t>
-      </w:r>
-      <w:proofErr w:type="gramStart"/>
-      <w:r>
-        <w:t>need</w:t>
-      </w:r>
-      <w:proofErr w:type="gramEnd"/>
-      <w:r>
-        <w:t xml:space="preserve"> to </w:t>
-      </w:r>
-      <w:proofErr w:type="spellStart"/>
-      <w:r>
-        <w:t>satify</w:t>
-      </w:r>
-      <w:proofErr w:type="spellEnd"/>
-      <w:r>
-        <w:t xml:space="preserve"> the task concept.</w:t>
-      </w:r>
     </w:p>
     <w:sectPr>
       <w:pgSz w:w="12240" w:h="15840"/>

</xml_diff>